<commit_message>
try to make tuple return
</commit_message>
<xml_diff>
--- a/text.docx
+++ b/text.docx
@@ -4,6 +4,7 @@
   <w:body>
     <w:p>
       <w:pPr>
+        <w:pStyle w:val="a3"/>
         <w:rPr>
           <w:lang w:val="en-US"/>
         </w:rPr>
@@ -25,14 +26,16 @@
     <w:p>
       <w:pPr>
         <w:rPr>
+          <w:color w:val="FF0000"/>
           <w:lang w:val="en-US"/>
         </w:rPr>
       </w:pPr>
       <w:r>
         <w:rPr>
-          <w:lang w:val="en-US"/>
-        </w:rPr>
-        <w:t>Dfsf</w:t>
+          <w:color w:val="FF0000"/>
+          <w:lang w:val="en-US"/>
+        </w:rPr>
+        <w:t>Red text</w:t>
       </w:r>
     </w:p>
     <w:p>
@@ -59,50 +62,69 @@
     <w:p>
       <w:pPr>
         <w:rPr>
+          <w:b/>
           <w:lang w:val="en-US"/>
         </w:rPr>
       </w:pPr>
       <w:r>
         <w:rPr>
-          <w:lang w:val="en-US"/>
-        </w:rPr>
-        <w:t>Sadsda</w:t>
+          <w:b/>
+          <w:lang w:val="en-US"/>
+        </w:rPr>
+        <w:t>Bold</w:t>
       </w:r>
-    </w:p>
-    <w:p>
-      <w:pPr>
-        <w:rPr>
-          <w:lang w:val="en-US"/>
-        </w:rPr>
-      </w:pPr>
       <w:r>
         <w:rPr>
-          <w:lang w:val="en-US"/>
-        </w:rPr>
-        <w:t>Sada</w:t>
+          <w:b/>
+          <w:lang w:val="en-US"/>
+        </w:rPr>
+        <w:t xml:space="preserve"> </w:t>
       </w:r>
-    </w:p>
-    <w:p>
-      <w:pPr>
-        <w:rPr>
-          <w:lang w:val="en-US"/>
-        </w:rPr>
-      </w:pPr>
       <w:r>
         <w:rPr>
-          <w:lang w:val="en-US"/>
-        </w:rPr>
-        <w:t>Asd</w:t>
+          <w:b/>
+          <w:i/>
+          <w:lang w:val="en-US"/>
+        </w:rPr>
+        <w:t>Italic</w:t>
       </w:r>
     </w:p>
     <w:p>
       <w:pPr>
         <w:rPr>
-          <w:lang w:val="en-US"/>
-        </w:rPr>
-      </w:pPr>
+          <w:sz w:val="56"/>
+          <w:lang w:val="en-US"/>
+        </w:rPr>
+      </w:pPr>
+      <w:r>
+        <w:rPr>
+          <w:sz w:val="56"/>
+          <w:lang w:val="en-US"/>
+        </w:rPr>
+        <w:t>28 pts size</w:t>
+      </w:r>
+    </w:p>
+    <w:p>
+      <w:pPr>
+        <w:rPr>
+          <w:lang w:val="en-US"/>
+        </w:rPr>
+      </w:pPr>
+      <w:r>
+        <w:rPr>
+          <w:lang w:val="en-US"/>
+        </w:rPr>
+        <w:t>Simple text</w:t>
+      </w:r>
       <w:bookmarkStart w:id="0" w:name="_GoBack"/>
       <w:bookmarkEnd w:id="0"/>
+    </w:p>
+    <w:p>
+      <w:pPr>
+        <w:rPr>
+          <w:lang w:val="en-US"/>
+        </w:rPr>
+      </w:pPr>
     </w:p>
     <w:sectPr>
       <w:pgSz w:w="11906" w:h="16838"/>
@@ -535,6 +557,40 @@
     <w:semiHidden/>
     <w:unhideWhenUsed/>
   </w:style>
+  <w:style w:type="paragraph" w:styleId="a3">
+    <w:name w:val="Title"/>
+    <w:basedOn w:val="a"/>
+    <w:next w:val="a"/>
+    <w:link w:val="a4"/>
+    <w:uiPriority w:val="10"/>
+    <w:qFormat/>
+    <w:rsid w:val="00B866F1"/>
+    <w:pPr>
+      <w:spacing w:after="0" w:line="240" w:lineRule="auto"/>
+      <w:contextualSpacing/>
+    </w:pPr>
+    <w:rPr>
+      <w:rFonts w:asciiTheme="majorHAnsi" w:eastAsiaTheme="majorEastAsia" w:hAnsiTheme="majorHAnsi" w:cstheme="majorBidi"/>
+      <w:spacing w:val="-10"/>
+      <w:kern w:val="28"/>
+      <w:sz w:val="56"/>
+      <w:szCs w:val="56"/>
+    </w:rPr>
+  </w:style>
+  <w:style w:type="character" w:customStyle="1" w:styleId="a4">
+    <w:name w:val="Заголовок Знак"/>
+    <w:basedOn w:val="a0"/>
+    <w:link w:val="a3"/>
+    <w:uiPriority w:val="10"/>
+    <w:rsid w:val="00B866F1"/>
+    <w:rPr>
+      <w:rFonts w:asciiTheme="majorHAnsi" w:eastAsiaTheme="majorEastAsia" w:hAnsiTheme="majorHAnsi" w:cstheme="majorBidi"/>
+      <w:spacing w:val="-10"/>
+      <w:kern w:val="28"/>
+      <w:sz w:val="56"/>
+      <w:szCs w:val="56"/>
+    </w:rPr>
+  </w:style>
 </w:styles>
 </file>
 

</xml_diff>